<commit_message>
Changes the goal of the product of my script
</commit_message>
<xml_diff>
--- a/weijie cs2101.docx
+++ b/weijie cs2101.docx
@@ -11,22 +11,13 @@
         </w:numPr>
       </w:pPr>
       <w:r>
-        <w:t>Rationale and goals of our project: To help our target users remember everything they are planning to do and our ultimate goal is after using our produc</w:t>
-      </w:r>
-      <w:r>
-        <w:t xml:space="preserve">t, users will never need to remember what </w:t>
-      </w:r>
-      <w:r>
-        <w:t xml:space="preserve">they </w:t>
-      </w:r>
-      <w:proofErr w:type="spellStart"/>
-      <w:r>
-        <w:t>gonna</w:t>
-      </w:r>
-      <w:proofErr w:type="spellEnd"/>
-      <w:r>
-        <w:t xml:space="preserve"> do in the future. </w:t>
-      </w:r>
+        <w:t xml:space="preserve">Rationale and goals of our project: To help our target users remember everything they are planning to do and our ultimate goal </w:t>
+      </w:r>
+      <w:r>
+        <w:t>is to allow user to keep track of their task and also to increase their workflow by having simplicity and intuitive interface.</w:t>
+      </w:r>
+      <w:bookmarkStart w:id="0" w:name="_GoBack"/>
+      <w:bookmarkEnd w:id="0"/>
     </w:p>
     <w:p>
       <w:pPr>
@@ -42,8 +33,6 @@
       <w:r>
         <w:t xml:space="preserve">To become your memory stick to help u remember all the tasks and you will never have the fear of forgetting something. </w:t>
       </w:r>
-      <w:bookmarkStart w:id="0" w:name="_GoBack"/>
-      <w:bookmarkEnd w:id="0"/>
     </w:p>
     <w:p>
       <w:pPr>
@@ -916,7 +905,7 @@
 </file>
 
 <file path=customXml/itemProps1.xml><?xml version="1.0" encoding="utf-8"?>
-<ds:datastoreItem xmlns:ds="http://schemas.openxmlformats.org/officeDocument/2006/customXml" ds:itemID="{C66F9C13-0DCE-46D6-8B24-756B539E4555}">
+<ds:datastoreItem xmlns:ds="http://schemas.openxmlformats.org/officeDocument/2006/customXml" ds:itemID="{CAB13354-7773-4F6F-BAD9-7FCDB20FD50F}">
   <ds:schemaRefs>
     <ds:schemaRef ds:uri="http://schemas.openxmlformats.org/officeDocument/2006/bibliography"/>
   </ds:schemaRefs>

</xml_diff>

<commit_message>
Revert "Changes the goal of the product of my script"
This reverts commit 09e39768ed241ab8afd6e6f436913e9d4e2fec13.
</commit_message>
<xml_diff>
--- a/weijie cs2101.docx
+++ b/weijie cs2101.docx
@@ -11,13 +11,22 @@
         </w:numPr>
       </w:pPr>
       <w:r>
-        <w:t xml:space="preserve">Rationale and goals of our project: To help our target users remember everything they are planning to do and our ultimate goal </w:t>
-      </w:r>
-      <w:r>
-        <w:t>is to allow user to keep track of their task and also to increase their workflow by having simplicity and intuitive interface.</w:t>
-      </w:r>
-      <w:bookmarkStart w:id="0" w:name="_GoBack"/>
-      <w:bookmarkEnd w:id="0"/>
+        <w:t>Rationale and goals of our project: To help our target users remember everything they are planning to do and our ultimate goal is after using our produc</w:t>
+      </w:r>
+      <w:r>
+        <w:t xml:space="preserve">t, users will never need to remember what </w:t>
+      </w:r>
+      <w:r>
+        <w:t xml:space="preserve">they </w:t>
+      </w:r>
+      <w:proofErr w:type="spellStart"/>
+      <w:r>
+        <w:t>gonna</w:t>
+      </w:r>
+      <w:proofErr w:type="spellEnd"/>
+      <w:r>
+        <w:t xml:space="preserve"> do in the future. </w:t>
+      </w:r>
     </w:p>
     <w:p>
       <w:pPr>
@@ -33,6 +42,8 @@
       <w:r>
         <w:t xml:space="preserve">To become your memory stick to help u remember all the tasks and you will never have the fear of forgetting something. </w:t>
       </w:r>
+      <w:bookmarkStart w:id="0" w:name="_GoBack"/>
+      <w:bookmarkEnd w:id="0"/>
     </w:p>
     <w:p>
       <w:pPr>
@@ -905,7 +916,7 @@
 </file>
 
 <file path=customXml/itemProps1.xml><?xml version="1.0" encoding="utf-8"?>
-<ds:datastoreItem xmlns:ds="http://schemas.openxmlformats.org/officeDocument/2006/customXml" ds:itemID="{CAB13354-7773-4F6F-BAD9-7FCDB20FD50F}">
+<ds:datastoreItem xmlns:ds="http://schemas.openxmlformats.org/officeDocument/2006/customXml" ds:itemID="{C66F9C13-0DCE-46D6-8B24-756B539E4555}">
   <ds:schemaRefs>
     <ds:schemaRef ds:uri="http://schemas.openxmlformats.org/officeDocument/2006/bibliography"/>
   </ds:schemaRefs>

</xml_diff>

<commit_message>
update to script and ppt
changes the goal of the project in my script and added my part to the
ppt
</commit_message>
<xml_diff>
--- a/weijie cs2101.docx
+++ b/weijie cs2101.docx
@@ -11,22 +11,13 @@
         </w:numPr>
       </w:pPr>
       <w:r>
-        <w:t>Rationale and goals of our project: To help our target users remember everything they are planning to do and our ultimate goal is after using our produc</w:t>
-      </w:r>
-      <w:r>
-        <w:t xml:space="preserve">t, users will never need to remember what </w:t>
-      </w:r>
-      <w:r>
-        <w:t xml:space="preserve">they </w:t>
-      </w:r>
-      <w:proofErr w:type="spellStart"/>
-      <w:r>
-        <w:t>gonna</w:t>
-      </w:r>
-      <w:proofErr w:type="spellEnd"/>
-      <w:r>
-        <w:t xml:space="preserve"> do in the future. </w:t>
-      </w:r>
+        <w:t xml:space="preserve">Rationale and goals of our project: To help our target users remember everything they are planning to do and our ultimate goal </w:t>
+      </w:r>
+      <w:r>
+        <w:t>is to allow user to keep track of their task and also to increase their workflow by having simplicity and intuitive interface.</w:t>
+      </w:r>
+      <w:bookmarkStart w:id="0" w:name="_GoBack"/>
+      <w:bookmarkEnd w:id="0"/>
     </w:p>
     <w:p>
       <w:pPr>
@@ -42,8 +33,6 @@
       <w:r>
         <w:t xml:space="preserve">To become your memory stick to help u remember all the tasks and you will never have the fear of forgetting something. </w:t>
       </w:r>
-      <w:bookmarkStart w:id="0" w:name="_GoBack"/>
-      <w:bookmarkEnd w:id="0"/>
     </w:p>
     <w:p>
       <w:pPr>
@@ -916,7 +905,7 @@
 </file>
 
 <file path=customXml/itemProps1.xml><?xml version="1.0" encoding="utf-8"?>
-<ds:datastoreItem xmlns:ds="http://schemas.openxmlformats.org/officeDocument/2006/customXml" ds:itemID="{C66F9C13-0DCE-46D6-8B24-756B539E4555}">
+<ds:datastoreItem xmlns:ds="http://schemas.openxmlformats.org/officeDocument/2006/customXml" ds:itemID="{CAB13354-7773-4F6F-BAD9-7FCDB20FD50F}">
   <ds:schemaRefs>
     <ds:schemaRef ds:uri="http://schemas.openxmlformats.org/officeDocument/2006/bibliography"/>
   </ds:schemaRefs>

</xml_diff>